<commit_message>
updates to scripts and PPT
</commit_message>
<xml_diff>
--- a/on-demand-jul-2019/DwBPv2 - 4 - Using JavaScript with Brightcove Player.docx
+++ b/on-demand-jul-2019/DwBPv2 - 4 - Using JavaScript with Brightcove Player.docx
@@ -47,8 +47,30 @@
           <w:szCs w:val="40"/>
           <w:u w:val="single"/>
         </w:rPr>
-        <w:t xml:space="preserve"> - Using JavaScript with Brightcove Player</w:t>
-      </w:r>
+        <w:t xml:space="preserve"> - </w:t>
+      </w:r>
+      <w:r>
+        <w:rPr>
+          <w:b/>
+          <w:bCs/>
+          <w:sz w:val="40"/>
+          <w:szCs w:val="40"/>
+          <w:u w:val="single"/>
+        </w:rPr>
+        <w:t xml:space="preserve">         </w:t>
+      </w:r>
+      <w:r>
+        <w:rPr>
+          <w:b/>
+          <w:bCs/>
+          <w:sz w:val="40"/>
+          <w:szCs w:val="40"/>
+          <w:u w:val="single"/>
+        </w:rPr>
+        <w:t xml:space="preserve">       </w:t>
+      </w:r>
+      <w:bookmarkStart w:id="0" w:name="_GoBack"/>
+      <w:bookmarkEnd w:id="0"/>
       <w:r>
         <w:rPr>
           <w:b/>
@@ -73,60 +95,240 @@
         <w:divId w:val="1259950942"/>
       </w:pPr>
       <w:r>
-        <w:t xml:space="preserve">There are a few JavaScript concepts </w:t>
+        <w:t xml:space="preserve">There are a few </w:t>
+      </w:r>
+      <w:r>
+        <w:t xml:space="preserve">key </w:t>
+      </w:r>
+      <w:r>
+        <w:t xml:space="preserve">JavaScript concepts </w:t>
       </w:r>
       <w:r>
         <w:t>we need to</w:t>
       </w:r>
       <w:r>
-        <w:t xml:space="preserve"> understand before we jump into development. These are key tools from JavaScript that are used frequently in Brightcove Player development. Please know that if you </w:t>
+        <w:t xml:space="preserve"> understand before </w:t>
+      </w:r>
+      <w:r>
+        <w:t>diving deeper</w:t>
+      </w:r>
+      <w:r>
+        <w:t xml:space="preserve"> into</w:t>
+      </w:r>
+      <w:r>
+        <w:t xml:space="preserve"> player</w:t>
+      </w:r>
+      <w:r>
+        <w:t xml:space="preserve"> development. These are tools from JavaScript that are used frequently in Brightcove Player development. Please know that if you </w:t>
+      </w:r>
+      <w:r>
+        <w:t>understand</w:t>
+      </w:r>
+      <w:r>
+        <w:t xml:space="preserve"> callback functions and event driven development framework, you really do not need to watch this video</w:t>
+      </w:r>
+      <w:r>
+        <w:t xml:space="preserve"> and </w:t>
+      </w:r>
+      <w:r>
+        <w:t xml:space="preserve">can </w:t>
+      </w:r>
+      <w:r>
+        <w:t>move onto the next one</w:t>
+      </w:r>
+      <w:r>
+        <w:t xml:space="preserve">. </w:t>
+      </w:r>
+    </w:p>
+    <w:p>
+      <w:pPr>
+        <w:pStyle w:val="NormalWeb"/>
+        <w:divId w:val="1259950942"/>
+      </w:pPr>
+      <w:r>
+        <w:t>[Event driven slide]</w:t>
+      </w:r>
+    </w:p>
+    <w:p>
+      <w:pPr>
+        <w:pStyle w:val="NormalWeb"/>
+        <w:divId w:val="1259950942"/>
+      </w:pPr>
+      <w:r>
+        <w:t xml:space="preserve">The Brightcove Player API is an event driven framework. As </w:t>
+      </w:r>
+      <w:r>
+        <w:t>we</w:t>
+      </w:r>
+      <w:r>
+        <w:t xml:space="preserve"> can see by the definition, this means that the program behavior is driven by the production, detection, and consumption of events. In simpler terms, everything that happens with Brightcove Player takes place because an event is dispatched, handled, and associated event handler code is then executed. </w:t>
+      </w:r>
+    </w:p>
+    <w:p>
+      <w:pPr>
+        <w:pStyle w:val="NormalWeb"/>
+        <w:divId w:val="1259950942"/>
+      </w:pPr>
+      <w:r>
+        <w:t>In the demo we saw</w:t>
+      </w:r>
+      <w:r>
+        <w:t xml:space="preserve"> two uses of events. The first was the </w:t>
+      </w:r>
+      <w:r>
+        <w:t>ready event, wh</w:t>
+      </w:r>
+      <w:r>
+        <w:t xml:space="preserve">ich </w:t>
+      </w:r>
+      <w:proofErr w:type="spellStart"/>
+      <w:r>
+        <w:t>indeicates</w:t>
+      </w:r>
+      <w:proofErr w:type="spellEnd"/>
+      <w:r>
+        <w:t xml:space="preserve"> </w:t>
+      </w:r>
+      <w:r>
+        <w:t xml:space="preserve">the </w:t>
+      </w:r>
+      <w:r>
+        <w:rPr>
+          <w:b/>
+          <w:bCs/>
+        </w:rPr>
+        <w:t>player</w:t>
+      </w:r>
+      <w:r>
+        <w:t xml:space="preserve"> is loaded on the page and we can </w:t>
+      </w:r>
+      <w:r>
+        <w:t>communicate with</w:t>
+      </w:r>
+      <w:r>
+        <w:t xml:space="preserve"> it. The second event was </w:t>
+      </w:r>
+      <w:r>
+        <w:t xml:space="preserve">the </w:t>
+      </w:r>
+      <w:proofErr w:type="spellStart"/>
+      <w:r>
+        <w:t>loadedmetadata</w:t>
+      </w:r>
+      <w:proofErr w:type="spellEnd"/>
+      <w:r>
+        <w:t xml:space="preserve"> event, wh</w:t>
+      </w:r>
+      <w:r>
+        <w:t>ich indicates</w:t>
+      </w:r>
+      <w:r>
+        <w:t xml:space="preserve"> the </w:t>
+      </w:r>
+      <w:r>
+        <w:rPr>
+          <w:b/>
+          <w:bCs/>
+        </w:rPr>
+        <w:t>video</w:t>
+      </w:r>
+      <w:r>
+        <w:t xml:space="preserve"> is </w:t>
+      </w:r>
+      <w:r>
+        <w:t xml:space="preserve">in the player and </w:t>
+      </w:r>
+      <w:r>
+        <w:t xml:space="preserve">ready to play. When these events </w:t>
+      </w:r>
+      <w:r>
+        <w:t xml:space="preserve">were </w:t>
+      </w:r>
+      <w:r>
+        <w:t>dispatched</w:t>
+      </w:r>
+      <w:r>
+        <w:t>, corresponding</w:t>
+      </w:r>
+      <w:r>
+        <w:t xml:space="preserve"> code was executed. </w:t>
+      </w:r>
+    </w:p>
+    <w:p>
+      <w:pPr>
+        <w:pStyle w:val="NormalWeb"/>
+        <w:divId w:val="1259950942"/>
+      </w:pPr>
+      <w:r>
+        <w:t xml:space="preserve">Program execution behavior is not as </w:t>
+      </w:r>
+      <w:r>
+        <w:t>we</w:t>
+      </w:r>
+      <w:r>
+        <w:t xml:space="preserve"> see it on the bottom left</w:t>
+      </w:r>
+      <w:r>
+        <w:t xml:space="preserve"> of the slide</w:t>
+      </w:r>
+      <w:r>
+        <w:t xml:space="preserve">. Where line 1, line 2, line 3, et cetera are executed in order. </w:t>
+      </w:r>
+    </w:p>
+    <w:p>
+      <w:pPr>
+        <w:pStyle w:val="NormalWeb"/>
+        <w:divId w:val="1259950942"/>
+      </w:pPr>
+      <w:r>
+        <w:t xml:space="preserve">Actual program execution is shown on the bottom right. Where an event, like when the player is ready or the video starts playing, is dispatched. And then an event handler function is called and code is executed. </w:t>
+      </w:r>
+    </w:p>
+    <w:p>
+      <w:pPr>
+        <w:pStyle w:val="NormalWeb"/>
+        <w:divId w:val="1259950942"/>
+      </w:pPr>
+      <w:r>
+        <w:t>[Callback functions slide]</w:t>
+      </w:r>
+    </w:p>
+    <w:p>
+      <w:pPr>
+        <w:pStyle w:val="NormalWeb"/>
+        <w:divId w:val="1259950942"/>
+      </w:pPr>
+      <w:r>
+        <w:t xml:space="preserve">Another </w:t>
+      </w:r>
+      <w:r>
+        <w:t>concept</w:t>
+      </w:r>
+      <w:r>
+        <w:t xml:space="preserve"> we have to understand are callback functions. This is </w:t>
+      </w:r>
+      <w:r>
+        <w:t xml:space="preserve">a </w:t>
+      </w:r>
+      <w:r>
+        <w:t xml:space="preserve">standard JavaScript technique and not something particular to Brightcove. </w:t>
+      </w:r>
+    </w:p>
+    <w:p>
+      <w:pPr>
+        <w:pStyle w:val="NormalWeb"/>
+        <w:divId w:val="1259950942"/>
+      </w:pPr>
+      <w:r>
+        <w:t xml:space="preserve">In the demo, a callback function was used with the </w:t>
       </w:r>
       <w:proofErr w:type="gramStart"/>
       <w:r>
-        <w:t>have an understanding of</w:t>
+        <w:t>on(</w:t>
       </w:r>
       <w:proofErr w:type="gramEnd"/>
       <w:r>
-        <w:t xml:space="preserve"> callback functions and event driven development framework, you really do not need to watch this video</w:t>
-      </w:r>
-      <w:r>
-        <w:t xml:space="preserve"> and move onto the next one</w:t>
-      </w:r>
-      <w:r>
-        <w:t xml:space="preserve">. </w:t>
-      </w:r>
-    </w:p>
-    <w:p>
-      <w:pPr>
-        <w:pStyle w:val="NormalWeb"/>
-        <w:divId w:val="1259950942"/>
-      </w:pPr>
-      <w:r>
-        <w:t>[Event driven slide]</w:t>
-      </w:r>
-    </w:p>
-    <w:p>
-      <w:pPr>
-        <w:pStyle w:val="NormalWeb"/>
-        <w:divId w:val="1259950942"/>
-      </w:pPr>
-      <w:r>
-        <w:t xml:space="preserve">The Brightcove Player API is an event driven framework. As </w:t>
-      </w:r>
-      <w:r>
-        <w:t>we</w:t>
-      </w:r>
-      <w:r>
-        <w:t xml:space="preserve"> can see by the definition, this means that the program behavior is driven by the production, detection, and consumption of events. In simpler terms, everything that happens with Brightcove Player takes place because an event is dispatched, handled, and associated event handler code is then executed. </w:t>
-      </w:r>
-    </w:p>
-    <w:p>
-      <w:pPr>
-        <w:pStyle w:val="NormalWeb"/>
-        <w:divId w:val="1259950942"/>
-      </w:pPr>
-      <w:r>
-        <w:t xml:space="preserve">In the demo we saw the ready event, when the player is ready to communicate with, and the </w:t>
+        <w:t xml:space="preserve">) method to wait for the </w:t>
       </w:r>
       <w:proofErr w:type="spellStart"/>
       <w:r>
@@ -134,80 +336,13 @@
       </w:r>
       <w:proofErr w:type="spellEnd"/>
       <w:r>
-        <w:t xml:space="preserve"> event, when the player is ready to play, used. When these events dispatched code was executed. </w:t>
-      </w:r>
-    </w:p>
-    <w:p>
-      <w:pPr>
-        <w:pStyle w:val="NormalWeb"/>
-        <w:divId w:val="1259950942"/>
-      </w:pPr>
-      <w:r>
-        <w:t xml:space="preserve">Program execution behavior is not as </w:t>
-      </w:r>
-      <w:r>
-        <w:t>we</w:t>
-      </w:r>
-      <w:r>
-        <w:t xml:space="preserve"> see it on the bottom left. Where line 1, line 2, line 3, et cetera are executed in order. </w:t>
-      </w:r>
-    </w:p>
-    <w:p>
-      <w:pPr>
-        <w:pStyle w:val="NormalWeb"/>
-        <w:divId w:val="1259950942"/>
-      </w:pPr>
-      <w:r>
-        <w:t xml:space="preserve">Actual program execution is shown on the bottom right. Where an event, like when the player is ready or the video starts playing, is dispatched. And then an event handler function is called and code is executed. </w:t>
-      </w:r>
-    </w:p>
-    <w:p>
-      <w:pPr>
-        <w:pStyle w:val="NormalWeb"/>
-        <w:divId w:val="1259950942"/>
-      </w:pPr>
-      <w:r>
-        <w:t>[Callback functions slide]</w:t>
-      </w:r>
-    </w:p>
-    <w:p>
-      <w:pPr>
-        <w:pStyle w:val="NormalWeb"/>
-        <w:divId w:val="1259950942"/>
-      </w:pPr>
-      <w:r>
-        <w:t xml:space="preserve">Another thing that we have to understand are callback functions. This is </w:t>
-      </w:r>
-      <w:r>
-        <w:t xml:space="preserve">a </w:t>
-      </w:r>
-      <w:r>
-        <w:t xml:space="preserve">standard JavaScript technique and not something particular to Brightcove. </w:t>
-      </w:r>
-    </w:p>
-    <w:p>
-      <w:pPr>
-        <w:pStyle w:val="NormalWeb"/>
-        <w:divId w:val="1259950942"/>
-      </w:pPr>
-      <w:r>
-        <w:t xml:space="preserve">In the demo, a callback function was used with the </w:t>
-      </w:r>
-      <w:proofErr w:type="gramStart"/>
-      <w:r>
-        <w:t>on(</w:t>
-      </w:r>
-      <w:proofErr w:type="gramEnd"/>
-      <w:r>
-        <w:t xml:space="preserve">) method to wait for the </w:t>
-      </w:r>
-      <w:proofErr w:type="spellStart"/>
-      <w:r>
-        <w:t>loadedmetadata</w:t>
-      </w:r>
-      <w:proofErr w:type="spellEnd"/>
-      <w:r>
-        <w:t xml:space="preserve"> event to be dispatched. A callback function was used, and the code to play the video was not executed until the function finished its job.</w:t>
+        <w:t xml:space="preserve"> event to be dispatched. A callback function was used, and the code to play the video was not executed until the function finished its job</w:t>
+      </w:r>
+      <w:r>
+        <w:t>, waiting for an event to be dispatched</w:t>
+      </w:r>
+      <w:r>
+        <w:t>.</w:t>
       </w:r>
       <w:r>
         <w:t xml:space="preserve"> It may be instructive to know that event handler functions are a type of callback function.</w:t>
@@ -233,17 +368,12 @@
       <w:r>
         <w:t xml:space="preserve"> engineers gave us to </w:t>
       </w:r>
-      <w:proofErr w:type="gramStart"/>
       <w:r>
         <w:t>use</w:t>
       </w:r>
       <w:r>
-        <w:t xml:space="preserve"> </w:t>
-      </w:r>
-      <w:r>
         <w:t xml:space="preserve"> in</w:t>
       </w:r>
-      <w:proofErr w:type="gramEnd"/>
       <w:r>
         <w:t xml:space="preserve"> JavaScript. And here's why. </w:t>
       </w:r>
@@ -462,8 +592,6 @@
       <w:r>
         <w:t xml:space="preserve"> coding. </w:t>
       </w:r>
-      <w:bookmarkStart w:id="0" w:name="_GoBack"/>
-      <w:bookmarkEnd w:id="0"/>
     </w:p>
     <w:sectPr>
       <w:pgSz w:w="12240" w:h="15840"/>
@@ -1064,6 +1192,17 @@
       <w:spacing w:before="100" w:beforeAutospacing="1" w:after="100" w:afterAutospacing="1"/>
     </w:pPr>
   </w:style>
+  <w:style w:type="character" w:styleId="Strong">
+    <w:name w:val="Strong"/>
+    <w:basedOn w:val="DefaultParagraphFont"/>
+    <w:uiPriority w:val="22"/>
+    <w:qFormat/>
+    <w:rsid w:val="004C7960"/>
+    <w:rPr>
+      <w:b/>
+      <w:bCs/>
+    </w:rPr>
+  </w:style>
 </w:styles>
 </file>
 

</xml_diff>